<commit_message>
Some questions should be asked
</commit_message>
<xml_diff>
--- a/Exercises.docx
+++ b/Exercises.docx
@@ -390,18 +390,18 @@
         <w:rPr>
           <w:rFonts w:ascii="Calibri" w:hAnsi="Calibri" w:cs="Calibri" w:eastAsia="Calibri"/>
           <w:b/>
-          <w:color w:val="auto"/>
-          <w:spacing w:val="0"/>
-          <w:position w:val="0"/>
-          <w:sz w:val="22"/>
-          <w:shd w:fill="auto" w:val="clear"/>
-        </w:rPr>
-      </w:pPr>
-      <w:r>
-        <w:rPr>
-          <w:rFonts w:ascii="Calibri" w:hAnsi="Calibri" w:cs="Calibri" w:eastAsia="Calibri"/>
-          <w:b/>
-          <w:color w:val="auto"/>
+          <w:color w:val="00B050"/>
+          <w:spacing w:val="0"/>
+          <w:position w:val="0"/>
+          <w:sz w:val="22"/>
+          <w:shd w:fill="auto" w:val="clear"/>
+        </w:rPr>
+      </w:pPr>
+      <w:r>
+        <w:rPr>
+          <w:rFonts w:ascii="Calibri" w:hAnsi="Calibri" w:cs="Calibri" w:eastAsia="Calibri"/>
+          <w:b/>
+          <w:color w:val="00B050"/>
           <w:spacing w:val="0"/>
           <w:position w:val="0"/>
           <w:sz w:val="22"/>
@@ -413,7 +413,7 @@
         <w:rPr>
           <w:rFonts w:ascii="Calibri" w:hAnsi="Calibri" w:cs="Calibri" w:eastAsia="Calibri"/>
           <w:b/>
-          <w:color w:val="auto"/>
+          <w:color w:val="00B050"/>
           <w:spacing w:val="0"/>
           <w:position w:val="0"/>
           <w:sz w:val="22"/>
@@ -425,7 +425,7 @@
         <w:rPr>
           <w:rFonts w:ascii="Calibri" w:hAnsi="Calibri" w:cs="Calibri" w:eastAsia="Calibri"/>
           <w:b/>
-          <w:color w:val="auto"/>
+          <w:color w:val="00B050"/>
           <w:spacing w:val="0"/>
           <w:position w:val="0"/>
           <w:sz w:val="22"/>
@@ -437,7 +437,7 @@
         <w:rPr>
           <w:rFonts w:ascii="Calibri" w:hAnsi="Calibri" w:cs="Calibri" w:eastAsia="Calibri"/>
           <w:b/>
-          <w:color w:val="auto"/>
+          <w:color w:val="00B050"/>
           <w:spacing w:val="0"/>
           <w:position w:val="0"/>
           <w:sz w:val="22"/>
@@ -449,7 +449,7 @@
         <w:rPr>
           <w:rFonts w:ascii="Calibri" w:hAnsi="Calibri" w:cs="Calibri" w:eastAsia="Calibri"/>
           <w:b/>
-          <w:color w:val="auto"/>
+          <w:color w:val="00B050"/>
           <w:spacing w:val="0"/>
           <w:position w:val="0"/>
           <w:sz w:val="22"/>
@@ -461,7 +461,7 @@
         <w:rPr>
           <w:rFonts w:ascii="Calibri" w:hAnsi="Calibri" w:cs="Calibri" w:eastAsia="Calibri"/>
           <w:b/>
-          <w:color w:val="auto"/>
+          <w:color w:val="00B050"/>
           <w:spacing w:val="0"/>
           <w:position w:val="0"/>
           <w:sz w:val="22"/>
@@ -473,7 +473,7 @@
         <w:rPr>
           <w:rFonts w:ascii="Calibri" w:hAnsi="Calibri" w:cs="Calibri" w:eastAsia="Calibri"/>
           <w:b/>
-          <w:color w:val="auto"/>
+          <w:color w:val="00B050"/>
           <w:spacing w:val="0"/>
           <w:position w:val="0"/>
           <w:sz w:val="22"/>
@@ -485,7 +485,7 @@
         <w:rPr>
           <w:rFonts w:ascii="Calibri" w:hAnsi="Calibri" w:cs="Calibri" w:eastAsia="Calibri"/>
           <w:b/>
-          <w:color w:val="auto"/>
+          <w:color w:val="00B050"/>
           <w:spacing w:val="0"/>
           <w:position w:val="0"/>
           <w:sz w:val="22"/>
@@ -497,7 +497,7 @@
         <w:rPr>
           <w:rFonts w:ascii="Calibri" w:hAnsi="Calibri" w:cs="Calibri" w:eastAsia="Calibri"/>
           <w:b/>
-          <w:color w:val="auto"/>
+          <w:color w:val="00B050"/>
           <w:spacing w:val="0"/>
           <w:position w:val="0"/>
           <w:sz w:val="22"/>
@@ -519,18 +519,18 @@
         <w:rPr>
           <w:rFonts w:ascii="Calibri" w:hAnsi="Calibri" w:cs="Calibri" w:eastAsia="Calibri"/>
           <w:b/>
-          <w:color w:val="auto"/>
-          <w:spacing w:val="0"/>
-          <w:position w:val="0"/>
-          <w:sz w:val="22"/>
-          <w:shd w:fill="auto" w:val="clear"/>
-        </w:rPr>
-      </w:pPr>
-      <w:r>
-        <w:rPr>
-          <w:rFonts w:ascii="Calibri" w:hAnsi="Calibri" w:cs="Calibri" w:eastAsia="Calibri"/>
-          <w:b/>
-          <w:color w:val="auto"/>
+          <w:color w:val="00B050"/>
+          <w:spacing w:val="0"/>
+          <w:position w:val="0"/>
+          <w:sz w:val="22"/>
+          <w:shd w:fill="auto" w:val="clear"/>
+        </w:rPr>
+      </w:pPr>
+      <w:r>
+        <w:rPr>
+          <w:rFonts w:ascii="Calibri" w:hAnsi="Calibri" w:cs="Calibri" w:eastAsia="Calibri"/>
+          <w:b/>
+          <w:color w:val="00B050"/>
           <w:spacing w:val="0"/>
           <w:position w:val="0"/>
           <w:sz w:val="22"/>
@@ -542,7 +542,7 @@
         <w:rPr>
           <w:rFonts w:ascii="Calibri" w:hAnsi="Calibri" w:cs="Calibri" w:eastAsia="Calibri"/>
           <w:b/>
-          <w:color w:val="auto"/>
+          <w:color w:val="00B050"/>
           <w:spacing w:val="0"/>
           <w:position w:val="0"/>
           <w:sz w:val="22"/>
@@ -554,7 +554,7 @@
         <w:rPr>
           <w:rFonts w:ascii="Calibri" w:hAnsi="Calibri" w:cs="Calibri" w:eastAsia="Calibri"/>
           <w:b/>
-          <w:color w:val="auto"/>
+          <w:color w:val="00B050"/>
           <w:spacing w:val="0"/>
           <w:position w:val="0"/>
           <w:sz w:val="22"/>
@@ -576,18 +576,18 @@
         <w:rPr>
           <w:rFonts w:ascii="Calibri" w:hAnsi="Calibri" w:cs="Calibri" w:eastAsia="Calibri"/>
           <w:b/>
-          <w:color w:val="auto"/>
-          <w:spacing w:val="0"/>
-          <w:position w:val="0"/>
-          <w:sz w:val="22"/>
-          <w:shd w:fill="auto" w:val="clear"/>
-        </w:rPr>
-      </w:pPr>
-      <w:r>
-        <w:rPr>
-          <w:rFonts w:ascii="Calibri" w:hAnsi="Calibri" w:cs="Calibri" w:eastAsia="Calibri"/>
-          <w:b/>
-          <w:color w:val="auto"/>
+          <w:color w:val="00B050"/>
+          <w:spacing w:val="0"/>
+          <w:position w:val="0"/>
+          <w:sz w:val="22"/>
+          <w:shd w:fill="auto" w:val="clear"/>
+        </w:rPr>
+      </w:pPr>
+      <w:r>
+        <w:rPr>
+          <w:rFonts w:ascii="Calibri" w:hAnsi="Calibri" w:cs="Calibri" w:eastAsia="Calibri"/>
+          <w:b/>
+          <w:color w:val="00B050"/>
           <w:spacing w:val="0"/>
           <w:position w:val="0"/>
           <w:sz w:val="22"/>
@@ -599,7 +599,7 @@
         <w:rPr>
           <w:rFonts w:ascii="Calibri" w:hAnsi="Calibri" w:cs="Calibri" w:eastAsia="Calibri"/>
           <w:b/>
-          <w:color w:val="auto"/>
+          <w:color w:val="00B050"/>
           <w:spacing w:val="0"/>
           <w:position w:val="0"/>
           <w:sz w:val="22"/>
@@ -611,7 +611,7 @@
         <w:rPr>
           <w:rFonts w:ascii="Calibri" w:hAnsi="Calibri" w:cs="Calibri" w:eastAsia="Calibri"/>
           <w:b/>
-          <w:color w:val="auto"/>
+          <w:color w:val="00B050"/>
           <w:spacing w:val="0"/>
           <w:position w:val="0"/>
           <w:sz w:val="22"/>

</xml_diff>